<commit_message>
End of page 6 (16 PDF)
</commit_message>
<xml_diff>
--- a/BABOK.docx
+++ b/BABOK.docx
@@ -1623,7 +1623,7 @@
         </w:numPr>
         <w:bidi/>
         <w:rPr>
-          <w:rFonts w:cs="B Nazanin" w:hint="cs"/>
+          <w:rFonts w:cs="B Nazanin"/>
           <w:lang w:bidi="fa-IR"/>
         </w:rPr>
       </w:pPr>
@@ -1648,7 +1648,7 @@
       <w:pPr>
         <w:bidi/>
         <w:rPr>
-          <w:rFonts w:cs="B Nazanin" w:hint="cs"/>
+          <w:rFonts w:cs="B Nazanin"/>
           <w:rtl/>
           <w:lang w:bidi="fa-IR"/>
         </w:rPr>
@@ -1666,7 +1666,7 @@
       <w:pPr>
         <w:bidi/>
         <w:rPr>
-          <w:rFonts w:cs="B Nazanin" w:hint="cs"/>
+          <w:rFonts w:cs="B Nazanin"/>
           <w:rtl/>
           <w:lang w:bidi="fa-IR"/>
         </w:rPr>
@@ -1754,7 +1754,7 @@
         </w:numPr>
         <w:bidi/>
         <w:rPr>
-          <w:rFonts w:cs="B Nazanin" w:hint="cs"/>
+          <w:rFonts w:cs="B Nazanin"/>
           <w:lang w:bidi="fa-IR"/>
         </w:rPr>
       </w:pPr>
@@ -1771,7 +1771,7 @@
       <w:pPr>
         <w:bidi/>
         <w:rPr>
-          <w:rFonts w:cs="B Nazanin"/>
+          <w:rFonts w:cs="B Nazanin" w:hint="cs"/>
           <w:rtl/>
           <w:lang w:bidi="fa-IR"/>
         </w:rPr>
@@ -1784,6 +1784,450 @@
         </w:rPr>
         <w:t xml:space="preserve">یک وظیفه </w:t>
       </w:r>
+      <w:r>
+        <w:rPr>
+          <w:rFonts w:cs="B Nazanin" w:hint="cs"/>
+          <w:rtl/>
+          <w:lang w:bidi="fa-IR"/>
+        </w:rPr>
+        <w:t xml:space="preserve">شامل قطعه کاری است که به صورت رسمی یا غیر رسمی به عنوان بخشی از تحلیل کسب و کار انجام می شود. راهنمای </w:t>
+      </w:r>
+      <w:r>
+        <w:rPr>
+          <w:rFonts w:cs="B Nazanin"/>
+          <w:lang w:bidi="fa-IR"/>
+        </w:rPr>
+        <w:t>BABOK</w:t>
+      </w:r>
+      <w:r>
+        <w:rPr>
+          <w:rFonts w:cs="B Nazanin" w:hint="cs"/>
+          <w:rtl/>
+          <w:lang w:bidi="fa-IR"/>
+        </w:rPr>
+        <w:t xml:space="preserve"> لیستی از وظایف تحلیل کسب و کار را تعریف می کند. تعریف هر وظیفه در هر شرایطی، مستقل از نوع فعالیت، به فعالیت های تحلیل کسب و کار قابل اعمال است. تحلیلگر کسب و کار ممکن است فعالیت های دیگری را که توسط سازمان به وی محول شده نیز انجام دهد، اما این فعالیت های اضافه بخشی از شغل تحلیل کسب و کار به شمار نمی آیند. </w:t>
+      </w:r>
+    </w:p>
+    <w:p>
+      <w:pPr>
+        <w:bidi/>
+        <w:rPr>
+          <w:rFonts w:cs="B Nazanin" w:hint="cs"/>
+          <w:rtl/>
+          <w:lang w:bidi="fa-IR"/>
+        </w:rPr>
+      </w:pPr>
+      <w:r>
+        <w:rPr>
+          <w:rFonts w:cs="B Nazanin" w:hint="cs"/>
+          <w:rtl/>
+          <w:lang w:bidi="fa-IR"/>
+        </w:rPr>
+        <w:t xml:space="preserve">وظایف در حوزه های دانش دسته بندی شده اند. </w:t>
+      </w:r>
+      <w:r>
+        <w:rPr>
+          <w:rFonts w:cs="B Nazanin" w:hint="cs"/>
+          <w:rtl/>
+          <w:lang w:bidi="fa-IR"/>
+        </w:rPr>
+        <w:t xml:space="preserve">تحلیلگر کسب و کار وظایفی از تمامی حوزه های دانشی را به صورت ترتیبی، تکرار شونده و یا همزمان انجام می دهد. راهنمای </w:t>
+      </w:r>
+      <w:r>
+        <w:rPr>
+          <w:rFonts w:cs="B Nazanin"/>
+          <w:lang w:bidi="fa-IR"/>
+        </w:rPr>
+        <w:t>BABOK</w:t>
+      </w:r>
+      <w:r>
+        <w:rPr>
+          <w:rFonts w:cs="B Nazanin" w:hint="cs"/>
+          <w:rtl/>
+          <w:lang w:bidi="fa-IR"/>
+        </w:rPr>
+        <w:t xml:space="preserve"> فرآیند یا ترتیب انجام وظایف را مشخص نمی کند. وظایف می توانند به هر ترتیبی انجام شوند، به شرط آن که ورودی های مورد نیاز وظیفه موجود باشند. فعالیت تحلیل کسب و کار می تواند با هر وظیفه ای آغاز شود، اما کاندیداهای احتمالی "تحلیل شرایط فعلی" یا "اندازه گیری عملکرد راه کار" هستند. </w:t>
+      </w:r>
+    </w:p>
+    <w:p>
+      <w:pPr>
+        <w:bidi/>
+        <w:rPr>
+          <w:rFonts w:cs="B Nazanin" w:hint="cs"/>
+          <w:rtl/>
+          <w:lang w:bidi="fa-IR"/>
+        </w:rPr>
+      </w:pPr>
+      <w:r>
+        <w:rPr>
+          <w:rFonts w:cs="B Nazanin" w:hint="cs"/>
+          <w:rtl/>
+          <w:lang w:bidi="fa-IR"/>
+        </w:rPr>
+        <w:t xml:space="preserve">هر وظیفه در راهنمای </w:t>
+      </w:r>
+      <w:r>
+        <w:rPr>
+          <w:rFonts w:cs="B Nazanin"/>
+          <w:lang w:bidi="fa-IR"/>
+        </w:rPr>
+        <w:t>BABOK</w:t>
+      </w:r>
+      <w:r>
+        <w:rPr>
+          <w:rFonts w:cs="B Nazanin" w:hint="cs"/>
+          <w:rtl/>
+          <w:lang w:bidi="fa-IR"/>
+        </w:rPr>
+        <w:t xml:space="preserve"> در قالب ذیل ارائه می شود:</w:t>
+      </w:r>
+    </w:p>
+    <w:p>
+      <w:pPr>
+        <w:pStyle w:val="ListParagraph"/>
+        <w:numPr>
+          <w:ilvl w:val="0"/>
+          <w:numId w:val="8"/>
+        </w:numPr>
+        <w:bidi/>
+        <w:rPr>
+          <w:rFonts w:cs="B Nazanin" w:hint="cs"/>
+          <w:lang w:bidi="fa-IR"/>
+        </w:rPr>
+      </w:pPr>
+      <w:r>
+        <w:rPr>
+          <w:rFonts w:cs="B Nazanin" w:hint="cs"/>
+          <w:rtl/>
+          <w:lang w:bidi="fa-IR"/>
+        </w:rPr>
+        <w:t>هدف</w:t>
+      </w:r>
+    </w:p>
+    <w:p>
+      <w:pPr>
+        <w:pStyle w:val="ListParagraph"/>
+        <w:numPr>
+          <w:ilvl w:val="0"/>
+          <w:numId w:val="8"/>
+        </w:numPr>
+        <w:bidi/>
+        <w:rPr>
+          <w:rFonts w:cs="B Nazanin" w:hint="cs"/>
+          <w:lang w:bidi="fa-IR"/>
+        </w:rPr>
+      </w:pPr>
+      <w:r>
+        <w:rPr>
+          <w:rFonts w:cs="B Nazanin" w:hint="cs"/>
+          <w:rtl/>
+          <w:lang w:bidi="fa-IR"/>
+        </w:rPr>
+        <w:lastRenderedPageBreak/>
+        <w:t>توضیح</w:t>
+      </w:r>
+    </w:p>
+    <w:p>
+      <w:pPr>
+        <w:pStyle w:val="ListParagraph"/>
+        <w:numPr>
+          <w:ilvl w:val="0"/>
+          <w:numId w:val="8"/>
+        </w:numPr>
+        <w:bidi/>
+        <w:rPr>
+          <w:rFonts w:cs="B Nazanin" w:hint="cs"/>
+          <w:lang w:bidi="fa-IR"/>
+        </w:rPr>
+      </w:pPr>
+      <w:r>
+        <w:rPr>
+          <w:rFonts w:cs="B Nazanin" w:hint="cs"/>
+          <w:rtl/>
+          <w:lang w:bidi="fa-IR"/>
+        </w:rPr>
+        <w:t>ورودی ها</w:t>
+      </w:r>
+    </w:p>
+    <w:p>
+      <w:pPr>
+        <w:pStyle w:val="ListParagraph"/>
+        <w:numPr>
+          <w:ilvl w:val="0"/>
+          <w:numId w:val="8"/>
+        </w:numPr>
+        <w:bidi/>
+        <w:rPr>
+          <w:rFonts w:cs="B Nazanin" w:hint="cs"/>
+          <w:lang w:bidi="fa-IR"/>
+        </w:rPr>
+      </w:pPr>
+      <w:r>
+        <w:rPr>
+          <w:rFonts w:cs="B Nazanin" w:hint="cs"/>
+          <w:rtl/>
+          <w:lang w:bidi="fa-IR"/>
+        </w:rPr>
+        <w:t>اجزا</w:t>
+      </w:r>
+    </w:p>
+    <w:p>
+      <w:pPr>
+        <w:pStyle w:val="ListParagraph"/>
+        <w:numPr>
+          <w:ilvl w:val="0"/>
+          <w:numId w:val="8"/>
+        </w:numPr>
+        <w:bidi/>
+        <w:rPr>
+          <w:rFonts w:cs="B Nazanin" w:hint="cs"/>
+          <w:lang w:bidi="fa-IR"/>
+        </w:rPr>
+      </w:pPr>
+      <w:r>
+        <w:rPr>
+          <w:rFonts w:cs="B Nazanin" w:hint="cs"/>
+          <w:rtl/>
+          <w:lang w:bidi="fa-IR"/>
+        </w:rPr>
+        <w:t>دستورالعمل ها / ابزارها</w:t>
+      </w:r>
+    </w:p>
+    <w:p>
+      <w:pPr>
+        <w:pStyle w:val="ListParagraph"/>
+        <w:numPr>
+          <w:ilvl w:val="0"/>
+          <w:numId w:val="8"/>
+        </w:numPr>
+        <w:bidi/>
+        <w:rPr>
+          <w:rFonts w:cs="B Nazanin" w:hint="cs"/>
+          <w:lang w:bidi="fa-IR"/>
+        </w:rPr>
+      </w:pPr>
+      <w:r>
+        <w:rPr>
+          <w:rFonts w:cs="B Nazanin" w:hint="cs"/>
+          <w:rtl/>
+          <w:lang w:bidi="fa-IR"/>
+        </w:rPr>
+        <w:t>تکنیک ها</w:t>
+      </w:r>
+    </w:p>
+    <w:p>
+      <w:pPr>
+        <w:pStyle w:val="ListParagraph"/>
+        <w:numPr>
+          <w:ilvl w:val="0"/>
+          <w:numId w:val="8"/>
+        </w:numPr>
+        <w:bidi/>
+        <w:rPr>
+          <w:rFonts w:cs="B Nazanin" w:hint="cs"/>
+          <w:lang w:bidi="fa-IR"/>
+        </w:rPr>
+      </w:pPr>
+      <w:r>
+        <w:rPr>
+          <w:rFonts w:cs="B Nazanin" w:hint="cs"/>
+          <w:rtl/>
+          <w:lang w:bidi="fa-IR"/>
+        </w:rPr>
+        <w:t>ذینفعان</w:t>
+      </w:r>
+    </w:p>
+    <w:p>
+      <w:pPr>
+        <w:pStyle w:val="ListParagraph"/>
+        <w:numPr>
+          <w:ilvl w:val="0"/>
+          <w:numId w:val="8"/>
+        </w:numPr>
+        <w:bidi/>
+        <w:rPr>
+          <w:rFonts w:cs="B Nazanin" w:hint="cs"/>
+          <w:lang w:bidi="fa-IR"/>
+        </w:rPr>
+      </w:pPr>
+      <w:r>
+        <w:rPr>
+          <w:rFonts w:cs="B Nazanin" w:hint="cs"/>
+          <w:rtl/>
+          <w:lang w:bidi="fa-IR"/>
+        </w:rPr>
+        <w:t>خروجی ها</w:t>
+      </w:r>
+    </w:p>
+    <w:p>
+      <w:pPr>
+        <w:bidi/>
+        <w:rPr>
+          <w:rFonts w:cs="B Nazanin" w:hint="cs"/>
+          <w:rtl/>
+          <w:lang w:bidi="fa-IR"/>
+        </w:rPr>
+      </w:pPr>
+      <w:r>
+        <w:rPr>
+          <w:rFonts w:cs="B Nazanin" w:hint="cs"/>
+          <w:rtl/>
+          <w:lang w:bidi="fa-IR"/>
+        </w:rPr>
+        <w:t xml:space="preserve">. 1 هدف </w:t>
+      </w:r>
+    </w:p>
+    <w:p>
+      <w:pPr>
+        <w:bidi/>
+        <w:rPr>
+          <w:rFonts w:cs="B Nazanin" w:hint="cs"/>
+          <w:rtl/>
+          <w:lang w:bidi="fa-IR"/>
+        </w:rPr>
+      </w:pPr>
+      <w:r>
+        <w:rPr>
+          <w:rFonts w:cs="B Nazanin" w:hint="cs"/>
+          <w:rtl/>
+          <w:lang w:bidi="fa-IR"/>
+        </w:rPr>
+        <w:t xml:space="preserve">بخش هدف توضیح کوتاهی از دلیل انجام وظیفه توسط تحلیلگر کسب و کار و ارزش ایجاد شده از طریق انجام وظیفه، ارائه می دهد. </w:t>
+      </w:r>
+    </w:p>
+    <w:p>
+      <w:pPr>
+        <w:bidi/>
+        <w:rPr>
+          <w:rFonts w:cs="B Nazanin" w:hint="cs"/>
+          <w:rtl/>
+          <w:lang w:bidi="fa-IR"/>
+        </w:rPr>
+      </w:pPr>
+      <w:r>
+        <w:rPr>
+          <w:rFonts w:cs="B Nazanin" w:hint="cs"/>
+          <w:rtl/>
+          <w:lang w:bidi="fa-IR"/>
+        </w:rPr>
+        <w:t>.2 توضیح</w:t>
+      </w:r>
+    </w:p>
+    <w:p>
+      <w:pPr>
+        <w:bidi/>
+        <w:rPr>
+          <w:rFonts w:cs="B Nazanin"/>
+          <w:rtl/>
+          <w:lang w:bidi="fa-IR"/>
+        </w:rPr>
+      </w:pPr>
+      <w:r>
+        <w:rPr>
+          <w:rFonts w:cs="B Nazanin" w:hint="cs"/>
+          <w:rtl/>
+          <w:lang w:bidi="fa-IR"/>
+        </w:rPr>
+        <w:t xml:space="preserve">بخش توضیح با جزئیات بیشتر تشریح می کند که وظیفه حاضر چیست، چرا انجام می شود و باید چه نتیجه ای به همراه داشته باشد. </w:t>
+      </w:r>
+    </w:p>
+    <w:p>
+      <w:pPr>
+        <w:bidi/>
+        <w:rPr>
+          <w:rFonts w:cs="B Nazanin" w:hint="cs"/>
+          <w:rtl/>
+          <w:lang w:bidi="fa-IR"/>
+        </w:rPr>
+      </w:pPr>
+      <w:r>
+        <w:rPr>
+          <w:rFonts w:cs="B Nazanin" w:hint="cs"/>
+          <w:rtl/>
+          <w:lang w:bidi="fa-IR"/>
+        </w:rPr>
+        <w:t>. 3 ورودی ها</w:t>
+      </w:r>
+    </w:p>
+    <w:p>
+      <w:pPr>
+        <w:bidi/>
+        <w:rPr>
+          <w:rFonts w:cs="B Nazanin" w:hint="cs"/>
+          <w:rtl/>
+          <w:lang w:bidi="fa-IR"/>
+        </w:rPr>
+      </w:pPr>
+      <w:r>
+        <w:rPr>
+          <w:rFonts w:cs="B Nazanin" w:hint="cs"/>
+          <w:rtl/>
+          <w:lang w:bidi="fa-IR"/>
+        </w:rPr>
+        <w:t xml:space="preserve">بخش ورودی ها فهرست ورودی های مورد نیاز وظیفه را ارائه می کند. ورودی ها اطلاعاتی هستند که مورد استفاده قرار گرفته و یا تغییر شکل داده می شوند تا یک خروجی ایجاد شود، و اطلاعات لازم برای آغاز اجرای یک وظیفه را مشخص می کنند. </w:t>
+      </w:r>
+      <w:r>
+        <w:rPr>
+          <w:rFonts w:cs="B Nazanin" w:hint="cs"/>
+          <w:rtl/>
+          <w:lang w:bidi="fa-IR"/>
+        </w:rPr>
+        <w:t xml:space="preserve">ورودی ها ممکن است مشخصا خارج دامنه کاری تحلیل کسب و کار ایجاد شوند یا حاصل یک وظیفه تحلیلی دیگر باشند. </w:t>
+      </w:r>
+      <w:r>
+        <w:rPr>
+          <w:rFonts w:cs="B Nazanin" w:hint="cs"/>
+          <w:rtl/>
+          <w:lang w:bidi="fa-IR"/>
+        </w:rPr>
+        <w:t xml:space="preserve">ورودی هایی که خارج از محدوده فعالیت های تحلیل کسب و کار ایجاد می شوند با نشانگر "(خارجی)" در لیست ورودی ها مشخص می شوند. </w:t>
+      </w:r>
+    </w:p>
+    <w:p>
+      <w:pPr>
+        <w:bidi/>
+        <w:rPr>
+          <w:rFonts w:cs="B Nazanin" w:hint="cs"/>
+          <w:rtl/>
+          <w:lang w:bidi="fa-IR"/>
+        </w:rPr>
+      </w:pPr>
+      <w:r>
+        <w:rPr>
+          <w:rFonts w:cs="B Nazanin" w:hint="cs"/>
+          <w:rtl/>
+          <w:lang w:bidi="fa-IR"/>
+        </w:rPr>
+        <w:t xml:space="preserve">وجود یک ورودی به معنای تکمیل خروجی تولید کننده آن نیست. ورودی تنها باید به اندازه ای کامل باشد که بتوان اجرای وظیفه را آغاز کرد. ممکن است چندین نمونه از یک ورودی در چرخه حیات یک فعالیت وجود داشته باشد. </w:t>
+      </w:r>
+    </w:p>
+    <w:p>
+      <w:pPr>
+        <w:bidi/>
+        <w:rPr>
+          <w:rFonts w:cs="B Nazanin" w:hint="cs"/>
+          <w:rtl/>
+          <w:lang w:bidi="fa-IR"/>
+        </w:rPr>
+      </w:pPr>
+      <w:r>
+        <w:rPr>
+          <w:rFonts w:cs="B Nazanin" w:hint="cs"/>
+          <w:rtl/>
+          <w:lang w:bidi="fa-IR"/>
+        </w:rPr>
+        <w:t xml:space="preserve">بخش ورودی ها با نموداری از ورودی ها و خروجی، وظایفی که از خروجی ها استفاده خواهند کرد و همچنین دستورالعمل ها و ابزارهای مورد استفاده در وظیفه تکمیل می شود. </w:t>
+      </w:r>
+    </w:p>
+    <w:p>
+      <w:pPr>
+        <w:bidi/>
+        <w:rPr>
+          <w:rFonts w:cs="B Nazanin" w:hint="cs"/>
+          <w:rtl/>
+          <w:lang w:bidi="fa-IR"/>
+        </w:rPr>
+      </w:pPr>
       <w:bookmarkStart w:id="0" w:name="_GoBack"/>
       <w:bookmarkEnd w:id="0"/>
     </w:p>
@@ -2147,6 +2591,119 @@
 <file path=word/numbering.xml><?xml version="1.0" encoding="utf-8"?>
 <w:numbering xmlns:wpc="http://schemas.microsoft.com/office/word/2010/wordprocessingCanvas" xmlns:cx="http://schemas.microsoft.com/office/drawing/2014/chartex" xmlns:mc="http://schemas.openxmlformats.org/markup-compatibility/2006" xmlns:o="urn:schemas-microsoft-com:office:office" xmlns:r="http://schemas.openxmlformats.org/officeDocument/2006/relationships" xmlns:m="http://schemas.openxmlformats.org/officeDocument/2006/math" xmlns:v="urn:schemas-microsoft-com:vml" xmlns:wp14="http://schemas.microsoft.com/office/word/2010/wordprocessingDrawing" xmlns:wp="http://schemas.openxmlformats.org/drawingml/2006/wordprocessingDrawing" xmlns:w10="urn:schemas-microsoft-com:office:word" xmlns:w="http://schemas.openxmlformats.org/wordprocessingml/2006/main" xmlns:w14="http://schemas.microsoft.com/office/word/2010/wordml" xmlns:w15="http://schemas.microsoft.com/office/word/2012/wordml" xmlns:w16se="http://schemas.microsoft.com/office/word/2015/wordml/symex" xmlns:wpg="http://schemas.microsoft.com/office/word/2010/wordprocessingGroup" xmlns:wpi="http://schemas.microsoft.com/office/word/2010/wordprocessingInk" xmlns:wne="http://schemas.microsoft.com/office/word/2006/wordml" xmlns:wps="http://schemas.microsoft.com/office/word/2010/wordprocessingShape" mc:Ignorable="w14 w15 w16se wp14">
   <w:abstractNum w:abstractNumId="0" w15:restartNumberingAfterBreak="0">
+    <w:nsid w:val="1C593C26"/>
+    <w:multiLevelType w:val="hybridMultilevel"/>
+    <w:tmpl w:val="9B767A88"/>
+    <w:lvl w:ilvl="0" w:tplc="04090001">
+      <w:start w:val="1"/>
+      <w:numFmt w:val="bullet"/>
+      <w:lvlText w:val=""/>
+      <w:lvlJc w:val="left"/>
+      <w:pPr>
+        <w:ind w:left="720" w:hanging="360"/>
+      </w:pPr>
+      <w:rPr>
+        <w:rFonts w:ascii="Symbol" w:hAnsi="Symbol" w:hint="default"/>
+      </w:rPr>
+    </w:lvl>
+    <w:lvl w:ilvl="1" w:tplc="04090003" w:tentative="1">
+      <w:start w:val="1"/>
+      <w:numFmt w:val="bullet"/>
+      <w:lvlText w:val="o"/>
+      <w:lvlJc w:val="left"/>
+      <w:pPr>
+        <w:ind w:left="1440" w:hanging="360"/>
+      </w:pPr>
+      <w:rPr>
+        <w:rFonts w:ascii="Courier New" w:hAnsi="Courier New" w:cs="Courier New" w:hint="default"/>
+      </w:rPr>
+    </w:lvl>
+    <w:lvl w:ilvl="2" w:tplc="04090005" w:tentative="1">
+      <w:start w:val="1"/>
+      <w:numFmt w:val="bullet"/>
+      <w:lvlText w:val=""/>
+      <w:lvlJc w:val="left"/>
+      <w:pPr>
+        <w:ind w:left="2160" w:hanging="360"/>
+      </w:pPr>
+      <w:rPr>
+        <w:rFonts w:ascii="Wingdings" w:hAnsi="Wingdings" w:hint="default"/>
+      </w:rPr>
+    </w:lvl>
+    <w:lvl w:ilvl="3" w:tplc="04090001" w:tentative="1">
+      <w:start w:val="1"/>
+      <w:numFmt w:val="bullet"/>
+      <w:lvlText w:val=""/>
+      <w:lvlJc w:val="left"/>
+      <w:pPr>
+        <w:ind w:left="2880" w:hanging="360"/>
+      </w:pPr>
+      <w:rPr>
+        <w:rFonts w:ascii="Symbol" w:hAnsi="Symbol" w:hint="default"/>
+      </w:rPr>
+    </w:lvl>
+    <w:lvl w:ilvl="4" w:tplc="04090003" w:tentative="1">
+      <w:start w:val="1"/>
+      <w:numFmt w:val="bullet"/>
+      <w:lvlText w:val="o"/>
+      <w:lvlJc w:val="left"/>
+      <w:pPr>
+        <w:ind w:left="3600" w:hanging="360"/>
+      </w:pPr>
+      <w:rPr>
+        <w:rFonts w:ascii="Courier New" w:hAnsi="Courier New" w:cs="Courier New" w:hint="default"/>
+      </w:rPr>
+    </w:lvl>
+    <w:lvl w:ilvl="5" w:tplc="04090005" w:tentative="1">
+      <w:start w:val="1"/>
+      <w:numFmt w:val="bullet"/>
+      <w:lvlText w:val=""/>
+      <w:lvlJc w:val="left"/>
+      <w:pPr>
+        <w:ind w:left="4320" w:hanging="360"/>
+      </w:pPr>
+      <w:rPr>
+        <w:rFonts w:ascii="Wingdings" w:hAnsi="Wingdings" w:hint="default"/>
+      </w:rPr>
+    </w:lvl>
+    <w:lvl w:ilvl="6" w:tplc="04090001" w:tentative="1">
+      <w:start w:val="1"/>
+      <w:numFmt w:val="bullet"/>
+      <w:lvlText w:val=""/>
+      <w:lvlJc w:val="left"/>
+      <w:pPr>
+        <w:ind w:left="5040" w:hanging="360"/>
+      </w:pPr>
+      <w:rPr>
+        <w:rFonts w:ascii="Symbol" w:hAnsi="Symbol" w:hint="default"/>
+      </w:rPr>
+    </w:lvl>
+    <w:lvl w:ilvl="7" w:tplc="04090003" w:tentative="1">
+      <w:start w:val="1"/>
+      <w:numFmt w:val="bullet"/>
+      <w:lvlText w:val="o"/>
+      <w:lvlJc w:val="left"/>
+      <w:pPr>
+        <w:ind w:left="5760" w:hanging="360"/>
+      </w:pPr>
+      <w:rPr>
+        <w:rFonts w:ascii="Courier New" w:hAnsi="Courier New" w:cs="Courier New" w:hint="default"/>
+      </w:rPr>
+    </w:lvl>
+    <w:lvl w:ilvl="8" w:tplc="04090005" w:tentative="1">
+      <w:start w:val="1"/>
+      <w:numFmt w:val="bullet"/>
+      <w:lvlText w:val=""/>
+      <w:lvlJc w:val="left"/>
+      <w:pPr>
+        <w:ind w:left="6480" w:hanging="360"/>
+      </w:pPr>
+      <w:rPr>
+        <w:rFonts w:ascii="Wingdings" w:hAnsi="Wingdings" w:hint="default"/>
+      </w:rPr>
+    </w:lvl>
+  </w:abstractNum>
+  <w:abstractNum w:abstractNumId="1" w15:restartNumberingAfterBreak="0">
     <w:nsid w:val="280467A6"/>
     <w:multiLevelType w:val="hybridMultilevel"/>
     <w:tmpl w:val="1D6AC286"/>
@@ -2259,7 +2816,7 @@
       </w:rPr>
     </w:lvl>
   </w:abstractNum>
-  <w:abstractNum w:abstractNumId="1" w15:restartNumberingAfterBreak="0">
+  <w:abstractNum w:abstractNumId="2" w15:restartNumberingAfterBreak="0">
     <w:nsid w:val="2BFA61D7"/>
     <w:multiLevelType w:val="hybridMultilevel"/>
     <w:tmpl w:val="A0A42EA0"/>
@@ -2372,7 +2929,7 @@
       </w:rPr>
     </w:lvl>
   </w:abstractNum>
-  <w:abstractNum w:abstractNumId="2" w15:restartNumberingAfterBreak="0">
+  <w:abstractNum w:abstractNumId="3" w15:restartNumberingAfterBreak="0">
     <w:nsid w:val="406A5B51"/>
     <w:multiLevelType w:val="hybridMultilevel"/>
     <w:tmpl w:val="E95E6082"/>
@@ -2461,7 +3018,7 @@
       </w:pPr>
     </w:lvl>
   </w:abstractNum>
-  <w:abstractNum w:abstractNumId="3" w15:restartNumberingAfterBreak="0">
+  <w:abstractNum w:abstractNumId="4" w15:restartNumberingAfterBreak="0">
     <w:nsid w:val="5B1B6BE6"/>
     <w:multiLevelType w:val="hybridMultilevel"/>
     <w:tmpl w:val="6A280F78"/>
@@ -2574,7 +3131,7 @@
       </w:rPr>
     </w:lvl>
   </w:abstractNum>
-  <w:abstractNum w:abstractNumId="4" w15:restartNumberingAfterBreak="0">
+  <w:abstractNum w:abstractNumId="5" w15:restartNumberingAfterBreak="0">
     <w:nsid w:val="65C91891"/>
     <w:multiLevelType w:val="hybridMultilevel"/>
     <w:tmpl w:val="35A44C5E"/>
@@ -2687,7 +3244,7 @@
       </w:rPr>
     </w:lvl>
   </w:abstractNum>
-  <w:abstractNum w:abstractNumId="5" w15:restartNumberingAfterBreak="0">
+  <w:abstractNum w:abstractNumId="6" w15:restartNumberingAfterBreak="0">
     <w:nsid w:val="68845D4D"/>
     <w:multiLevelType w:val="hybridMultilevel"/>
     <w:tmpl w:val="35A20F08"/>
@@ -2800,7 +3357,7 @@
       </w:rPr>
     </w:lvl>
   </w:abstractNum>
-  <w:abstractNum w:abstractNumId="6" w15:restartNumberingAfterBreak="0">
+  <w:abstractNum w:abstractNumId="7" w15:restartNumberingAfterBreak="0">
     <w:nsid w:val="708A2A86"/>
     <w:multiLevelType w:val="multilevel"/>
     <w:tmpl w:val="4498081A"/>
@@ -2914,25 +3471,28 @@
     </w:lvl>
   </w:abstractNum>
   <w:num w:numId="1">
+    <w:abstractNumId w:val="3"/>
+  </w:num>
+  <w:num w:numId="2">
+    <w:abstractNumId w:val="7"/>
+  </w:num>
+  <w:num w:numId="3">
     <w:abstractNumId w:val="2"/>
   </w:num>
-  <w:num w:numId="2">
+  <w:num w:numId="4">
+    <w:abstractNumId w:val="4"/>
+  </w:num>
+  <w:num w:numId="5">
+    <w:abstractNumId w:val="1"/>
+  </w:num>
+  <w:num w:numId="6">
     <w:abstractNumId w:val="6"/>
   </w:num>
-  <w:num w:numId="3">
-    <w:abstractNumId w:val="1"/>
-  </w:num>
-  <w:num w:numId="4">
-    <w:abstractNumId w:val="3"/>
-  </w:num>
-  <w:num w:numId="5">
-    <w:abstractNumId w:val="0"/>
-  </w:num>
-  <w:num w:numId="6">
+  <w:num w:numId="7">
     <w:abstractNumId w:val="5"/>
   </w:num>
-  <w:num w:numId="7">
-    <w:abstractNumId w:val="4"/>
+  <w:num w:numId="8">
+    <w:abstractNumId w:val="0"/>
   </w:num>
 </w:numbering>
 </file>
@@ -3661,7 +4221,7 @@
 </file>
 
 <file path=customXml/itemProps1.xml><?xml version="1.0" encoding="utf-8"?>
-<ds:datastoreItem xmlns:ds="http://schemas.openxmlformats.org/officeDocument/2006/customXml" ds:itemID="{CA8161D8-DC21-430D-B561-DB1A5EC75B92}">
+<ds:datastoreItem xmlns:ds="http://schemas.openxmlformats.org/officeDocument/2006/customXml" ds:itemID="{39A345E3-6263-4C8F-ADD0-DC81A8AFF0CF}">
   <ds:schemaRefs>
     <ds:schemaRef ds:uri="http://schemas.openxmlformats.org/officeDocument/2006/bibliography"/>
   </ds:schemaRefs>

</xml_diff>

<commit_message>
added just a couple of paragraphs
</commit_message>
<xml_diff>
--- a/BABOK.docx
+++ b/BABOK.docx
@@ -1771,7 +1771,7 @@
       <w:pPr>
         <w:bidi/>
         <w:rPr>
-          <w:rFonts w:cs="B Nazanin" w:hint="cs"/>
+          <w:rFonts w:cs="B Nazanin"/>
           <w:rtl/>
           <w:lang w:bidi="fa-IR"/>
         </w:rPr>
@@ -1812,7 +1812,7 @@
       <w:pPr>
         <w:bidi/>
         <w:rPr>
-          <w:rFonts w:cs="B Nazanin" w:hint="cs"/>
+          <w:rFonts w:cs="B Nazanin"/>
           <w:rtl/>
           <w:lang w:bidi="fa-IR"/>
         </w:rPr>
@@ -1853,7 +1853,7 @@
       <w:pPr>
         <w:bidi/>
         <w:rPr>
-          <w:rFonts w:cs="B Nazanin" w:hint="cs"/>
+          <w:rFonts w:cs="B Nazanin"/>
           <w:rtl/>
           <w:lang w:bidi="fa-IR"/>
         </w:rPr>
@@ -1891,7 +1891,7 @@
         </w:numPr>
         <w:bidi/>
         <w:rPr>
-          <w:rFonts w:cs="B Nazanin" w:hint="cs"/>
+          <w:rFonts w:cs="B Nazanin"/>
           <w:lang w:bidi="fa-IR"/>
         </w:rPr>
       </w:pPr>
@@ -1913,7 +1913,7 @@
         </w:numPr>
         <w:bidi/>
         <w:rPr>
-          <w:rFonts w:cs="B Nazanin" w:hint="cs"/>
+          <w:rFonts w:cs="B Nazanin"/>
           <w:lang w:bidi="fa-IR"/>
         </w:rPr>
       </w:pPr>
@@ -1936,7 +1936,7 @@
         </w:numPr>
         <w:bidi/>
         <w:rPr>
-          <w:rFonts w:cs="B Nazanin" w:hint="cs"/>
+          <w:rFonts w:cs="B Nazanin"/>
           <w:lang w:bidi="fa-IR"/>
         </w:rPr>
       </w:pPr>
@@ -1958,7 +1958,7 @@
         </w:numPr>
         <w:bidi/>
         <w:rPr>
-          <w:rFonts w:cs="B Nazanin" w:hint="cs"/>
+          <w:rFonts w:cs="B Nazanin"/>
           <w:lang w:bidi="fa-IR"/>
         </w:rPr>
       </w:pPr>
@@ -1980,7 +1980,7 @@
         </w:numPr>
         <w:bidi/>
         <w:rPr>
-          <w:rFonts w:cs="B Nazanin" w:hint="cs"/>
+          <w:rFonts w:cs="B Nazanin"/>
           <w:lang w:bidi="fa-IR"/>
         </w:rPr>
       </w:pPr>
@@ -2002,7 +2002,7 @@
         </w:numPr>
         <w:bidi/>
         <w:rPr>
-          <w:rFonts w:cs="B Nazanin" w:hint="cs"/>
+          <w:rFonts w:cs="B Nazanin"/>
           <w:lang w:bidi="fa-IR"/>
         </w:rPr>
       </w:pPr>
@@ -2024,7 +2024,7 @@
         </w:numPr>
         <w:bidi/>
         <w:rPr>
-          <w:rFonts w:cs="B Nazanin" w:hint="cs"/>
+          <w:rFonts w:cs="B Nazanin"/>
           <w:lang w:bidi="fa-IR"/>
         </w:rPr>
       </w:pPr>
@@ -2046,7 +2046,7 @@
         </w:numPr>
         <w:bidi/>
         <w:rPr>
-          <w:rFonts w:cs="B Nazanin" w:hint="cs"/>
+          <w:rFonts w:cs="B Nazanin"/>
           <w:lang w:bidi="fa-IR"/>
         </w:rPr>
       </w:pPr>
@@ -2063,7 +2063,7 @@
       <w:pPr>
         <w:bidi/>
         <w:rPr>
-          <w:rFonts w:cs="B Nazanin" w:hint="cs"/>
+          <w:rFonts w:cs="B Nazanin"/>
           <w:rtl/>
           <w:lang w:bidi="fa-IR"/>
         </w:rPr>
@@ -2081,7 +2081,7 @@
       <w:pPr>
         <w:bidi/>
         <w:rPr>
-          <w:rFonts w:cs="B Nazanin" w:hint="cs"/>
+          <w:rFonts w:cs="B Nazanin"/>
           <w:rtl/>
           <w:lang w:bidi="fa-IR"/>
         </w:rPr>
@@ -2099,7 +2099,7 @@
       <w:pPr>
         <w:bidi/>
         <w:rPr>
-          <w:rFonts w:cs="B Nazanin" w:hint="cs"/>
+          <w:rFonts w:cs="B Nazanin"/>
           <w:rtl/>
           <w:lang w:bidi="fa-IR"/>
         </w:rPr>
@@ -2135,7 +2135,7 @@
       <w:pPr>
         <w:bidi/>
         <w:rPr>
-          <w:rFonts w:cs="B Nazanin" w:hint="cs"/>
+          <w:rFonts w:cs="B Nazanin"/>
           <w:rtl/>
           <w:lang w:bidi="fa-IR"/>
         </w:rPr>
@@ -2153,7 +2153,7 @@
       <w:pPr>
         <w:bidi/>
         <w:rPr>
-          <w:rFonts w:cs="B Nazanin" w:hint="cs"/>
+          <w:rFonts w:cs="B Nazanin"/>
           <w:rtl/>
           <w:lang w:bidi="fa-IR"/>
         </w:rPr>
@@ -2187,7 +2187,7 @@
       <w:pPr>
         <w:bidi/>
         <w:rPr>
-          <w:rFonts w:cs="B Nazanin" w:hint="cs"/>
+          <w:rFonts w:cs="B Nazanin"/>
           <w:rtl/>
           <w:lang w:bidi="fa-IR"/>
         </w:rPr>
@@ -2205,7 +2205,7 @@
       <w:pPr>
         <w:bidi/>
         <w:rPr>
-          <w:rFonts w:cs="B Nazanin" w:hint="cs"/>
+          <w:rFonts w:cs="B Nazanin"/>
           <w:rtl/>
           <w:lang w:bidi="fa-IR"/>
         </w:rPr>
@@ -2228,8 +2228,232 @@
           <w:lang w:bidi="fa-IR"/>
         </w:rPr>
       </w:pPr>
+      <w:r>
+        <w:rPr>
+          <w:rFonts w:cs="B Nazanin" w:hint="cs"/>
+          <w:rtl/>
+          <w:lang w:bidi="fa-IR"/>
+        </w:rPr>
+        <w:t>.4 اجزا</w:t>
+      </w:r>
+    </w:p>
+    <w:p>
+      <w:pPr>
+        <w:bidi/>
+        <w:rPr>
+          <w:rFonts w:cs="B Nazanin" w:hint="cs"/>
+          <w:rtl/>
+          <w:lang w:bidi="fa-IR"/>
+        </w:rPr>
+      </w:pPr>
+      <w:r>
+        <w:rPr>
+          <w:rFonts w:cs="B Nazanin" w:hint="cs"/>
+          <w:rtl/>
+          <w:lang w:bidi="fa-IR"/>
+        </w:rPr>
+        <w:t xml:space="preserve">بخش اجزا مفاهیم کلیدی مورد نیاز برای درک نحوه انجام وظیفه را تشریح می کند. اجزا بخشی ضروری از اجرای وظیفه نیستند و استفاده از آن ها به روش تحلیل کسب و کار بستگی دارد. </w:t>
+      </w:r>
+    </w:p>
+    <w:p>
+      <w:pPr>
+        <w:bidi/>
+        <w:rPr>
+          <w:rFonts w:cs="B Nazanin"/>
+          <w:rtl/>
+          <w:lang w:bidi="fa-IR"/>
+        </w:rPr>
+      </w:pPr>
+      <w:r>
+        <w:rPr>
+          <w:rFonts w:cs="B Nazanin" w:hint="cs"/>
+          <w:rtl/>
+          <w:lang w:bidi="fa-IR"/>
+        </w:rPr>
+        <w:t>.5. دستورالعمل ها و ابزارها</w:t>
+      </w:r>
+    </w:p>
+    <w:p>
+      <w:pPr>
+        <w:bidi/>
+        <w:rPr>
+          <w:rFonts w:cs="B Nazanin" w:hint="cs"/>
+          <w:rtl/>
+          <w:lang w:bidi="fa-IR"/>
+        </w:rPr>
+      </w:pPr>
+      <w:r>
+        <w:rPr>
+          <w:rFonts w:cs="B Nazanin" w:hint="cs"/>
+          <w:rtl/>
+          <w:lang w:bidi="fa-IR"/>
+        </w:rPr>
+        <w:t xml:space="preserve">دستورالعمل ها و ابزارها، لیست منابعی را مشخص می کنند که برای تبدیل ورودی به خروجی مورد نیازند. یک دستورالعمل، راهنما یا توضیحات چرایی یا چگونگی اجرای یک وظیفه را مشخص می کند. ابزار به آن چه که برای اجرای وظیفه مورد استفاده قرار می گیرد، گفته می شود. </w:t>
+      </w:r>
+    </w:p>
+    <w:p>
+      <w:pPr>
+        <w:bidi/>
+        <w:rPr>
+          <w:rFonts w:cs="B Nazanin" w:hint="cs"/>
+          <w:rtl/>
+          <w:lang w:bidi="fa-IR"/>
+        </w:rPr>
+      </w:pPr>
+      <w:r>
+        <w:rPr>
+          <w:rFonts w:cs="B Nazanin" w:hint="cs"/>
+          <w:rtl/>
+          <w:lang w:bidi="fa-IR"/>
+        </w:rPr>
+        <w:t>دستورالعمل ها و ابزارها می توانند شامل خروجی سایر وظایف باشند.</w:t>
+      </w:r>
+    </w:p>
+    <w:p>
+      <w:pPr>
+        <w:bidi/>
+        <w:rPr>
+          <w:rFonts w:cs="B Nazanin" w:hint="cs"/>
+          <w:rtl/>
+          <w:lang w:bidi="fa-IR"/>
+        </w:rPr>
+      </w:pPr>
+      <w:r>
+        <w:rPr>
+          <w:rFonts w:cs="B Nazanin" w:hint="cs"/>
+          <w:rtl/>
+          <w:lang w:bidi="fa-IR"/>
+        </w:rPr>
+        <w:t>6. تکنیک ها</w:t>
+      </w:r>
+    </w:p>
+    <w:p>
+      <w:pPr>
+        <w:bidi/>
+        <w:rPr>
+          <w:rFonts w:cs="B Nazanin"/>
+          <w:rtl/>
+          <w:lang w:bidi="fa-IR"/>
+        </w:rPr>
+      </w:pPr>
+      <w:r>
+        <w:rPr>
+          <w:rFonts w:cs="B Nazanin" w:hint="cs"/>
+          <w:rtl/>
+          <w:lang w:bidi="fa-IR"/>
+        </w:rPr>
+        <w:t xml:space="preserve">بخش تکنیک ها، لیستی از تکنیک های قابل استفاده برای اجرای وظایف تحلیل کسب و کار ارائه می کند. </w:t>
+      </w:r>
+    </w:p>
+    <w:p>
+      <w:pPr>
+        <w:bidi/>
+        <w:rPr>
+          <w:rFonts w:cs="B Nazanin" w:hint="cs"/>
+          <w:rtl/>
+          <w:lang w:bidi="fa-IR"/>
+        </w:rPr>
+      </w:pPr>
+      <w:r>
+        <w:rPr>
+          <w:rFonts w:cs="B Nazanin" w:hint="cs"/>
+          <w:rtl/>
+          <w:lang w:bidi="fa-IR"/>
+        </w:rPr>
+        <w:lastRenderedPageBreak/>
+        <w:t>.7 ذینفعان</w:t>
+      </w:r>
+    </w:p>
+    <w:p>
+      <w:pPr>
+        <w:bidi/>
+        <w:rPr>
+          <w:rFonts w:cs="B Nazanin" w:hint="cs"/>
+          <w:rtl/>
+          <w:lang w:bidi="fa-IR"/>
+        </w:rPr>
+      </w:pPr>
+      <w:r>
+        <w:rPr>
+          <w:rFonts w:cs="B Nazanin" w:hint="cs"/>
+          <w:rtl/>
+          <w:lang w:bidi="fa-IR"/>
+        </w:rPr>
+        <w:t xml:space="preserve">بخش ذینفعان از لیستی کلی از ذینفعانی که در اجرای وظیفه شرکت دارند و یا تحت تاثیر ان ها قرار می گیرند، تشکیل شده است. طبق راهنمای </w:t>
+      </w:r>
+      <w:r>
+        <w:rPr>
+          <w:rFonts w:cs="B Nazanin"/>
+          <w:lang w:bidi="fa-IR"/>
+        </w:rPr>
+        <w:t>BABOK</w:t>
+      </w:r>
+      <w:r>
+        <w:rPr>
+          <w:rFonts w:cs="B Nazanin" w:hint="cs"/>
+          <w:rtl/>
+          <w:lang w:bidi="fa-IR"/>
+        </w:rPr>
+        <w:t xml:space="preserve">، تکمیل این نقش ها ضروری نیست. </w:t>
+      </w:r>
+    </w:p>
+    <w:p>
+      <w:pPr>
+        <w:bidi/>
+        <w:rPr>
+          <w:rFonts w:cs="B Nazanin" w:hint="cs"/>
+          <w:rtl/>
+          <w:lang w:bidi="fa-IR"/>
+        </w:rPr>
+      </w:pPr>
+      <w:r>
+        <w:rPr>
+          <w:rFonts w:cs="B Nazanin" w:hint="cs"/>
+          <w:rtl/>
+          <w:lang w:bidi="fa-IR"/>
+        </w:rPr>
+        <w:t>.8 خروجی ها</w:t>
+      </w:r>
+    </w:p>
+    <w:p>
+      <w:pPr>
+        <w:bidi/>
+        <w:rPr>
+          <w:rFonts w:cs="B Nazanin" w:hint="cs"/>
+          <w:rtl/>
+          <w:lang w:bidi="fa-IR"/>
+        </w:rPr>
+      </w:pPr>
+      <w:r>
+        <w:rPr>
+          <w:rFonts w:cs="B Nazanin" w:hint="cs"/>
+          <w:rtl/>
+          <w:lang w:bidi="fa-IR"/>
+        </w:rPr>
+        <w:t xml:space="preserve">بخش خروجی ها نتایج تولید شده با اجرای وظیفه را تشریح می کند. خروجی ها در نتیجه تکمیل موفقیت آمیز یک وظیفه ایجاد شده، تغییر شکل یافته و یا به صورت کلی تغییر می کنند. یک خروجی می تواند یک موجودیت قابل ارائه و یا بخشی از یک موجودیت قابل ارائه بزرگتر باشد. </w:t>
+      </w:r>
       <w:bookmarkStart w:id="0" w:name="_GoBack"/>
       <w:bookmarkEnd w:id="0"/>
+    </w:p>
+    <w:p>
+      <w:pPr>
+        <w:bidi/>
+        <w:rPr>
+          <w:rFonts w:cs="B Nazanin"/>
+          <w:rtl/>
+          <w:lang w:bidi="fa-IR"/>
+        </w:rPr>
+      </w:pPr>
+    </w:p>
+    <w:p>
+      <w:pPr>
+        <w:bidi/>
+        <w:rPr>
+          <w:rFonts w:cs="B Nazanin"/>
+          <w:rtl/>
+          <w:lang w:bidi="fa-IR"/>
+        </w:rPr>
+      </w:pPr>
     </w:p>
     <w:tbl>
       <w:tblPr>
@@ -4221,7 +4445,7 @@
 </file>
 
 <file path=customXml/itemProps1.xml><?xml version="1.0" encoding="utf-8"?>
-<ds:datastoreItem xmlns:ds="http://schemas.openxmlformats.org/officeDocument/2006/customXml" ds:itemID="{39A345E3-6263-4C8F-ADD0-DC81A8AFF0CF}">
+<ds:datastoreItem xmlns:ds="http://schemas.openxmlformats.org/officeDocument/2006/customXml" ds:itemID="{C5756FD7-63AB-424E-A822-AD99A8D48D3A}">
   <ds:schemaRefs>
     <ds:schemaRef ds:uri="http://schemas.openxmlformats.org/officeDocument/2006/bibliography"/>
   </ds:schemaRefs>

</xml_diff>